<commit_message>
S21126 Oleksii Bondar Assignment1 fixed
</commit_message>
<xml_diff>
--- a/models/coffeemaker/UseCase_description_S21126.docx
+++ b/models/coffeemaker/UseCase_description_S21126.docx
@@ -140,7 +140,19 @@
               <w:rPr>
                 <w:lang w:val="en-US"/>
               </w:rPr>
-              <w:t xml:space="preserve">used receipt to show to the editor, whether he needs to improve </w:t>
+              <w:t xml:space="preserve">used </w:t>
+            </w:r>
+            <w:r>
+              <w:rPr>
+                <w:lang w:val="en-US"/>
+              </w:rPr>
+              <w:t>recipe</w:t>
+            </w:r>
+            <w:r>
+              <w:rPr>
+                <w:lang w:val="en-US"/>
+              </w:rPr>
+              <w:t xml:space="preserve"> to show to the editor, whether he needs to improve </w:t>
             </w:r>
             <w:proofErr w:type="spellStart"/>
             <w:r>
@@ -333,7 +345,19 @@
               <w:rPr>
                 <w:lang w:val="en-US"/>
               </w:rPr>
-              <w:t>We received feedback, improve receipt, customers are happy</w:t>
+              <w:t xml:space="preserve">We received feedback, improve </w:t>
+            </w:r>
+            <w:r>
+              <w:rPr>
+                <w:lang w:val="en-US"/>
+              </w:rPr>
+              <w:t>recipe</w:t>
+            </w:r>
+            <w:r>
+              <w:rPr>
+                <w:lang w:val="en-US"/>
+              </w:rPr>
+              <w:t>, customers are happy</w:t>
             </w:r>
           </w:p>
         </w:tc>
@@ -392,7 +416,23 @@
                 <w:color w:val="000000"/>
                 <w:lang w:val="en-US"/>
               </w:rPr>
-              <w:t>We haven’t received any feedback, receipt is bad, customers are not paying for coffee</w:t>
+              <w:t xml:space="preserve">We haven’t received any feedback, </w:t>
+            </w:r>
+            <w:r>
+              <w:rPr>
+                <w:rFonts w:ascii="Arial" w:hAnsi="Arial" w:cs="Arial"/>
+                <w:color w:val="000000"/>
+                <w:lang w:val="en-US"/>
+              </w:rPr>
+              <w:t>recipe</w:t>
+            </w:r>
+            <w:r>
+              <w:rPr>
+                <w:rFonts w:ascii="Arial" w:hAnsi="Arial" w:cs="Arial"/>
+                <w:color w:val="000000"/>
+                <w:lang w:val="en-US"/>
+              </w:rPr>
+              <w:t xml:space="preserve"> is bad, customers are not paying for coffee</w:t>
             </w:r>
           </w:p>
         </w:tc>
@@ -682,15 +722,41 @@
                 <w:color w:val="000000"/>
                 <w:lang w:val="en-US"/>
               </w:rPr>
-              <w:t xml:space="preserve"> receives a po</w:t>
-            </w:r>
-            <w:r>
-              <w:rPr>
-                <w:rFonts w:ascii="Arial" w:hAnsi="Arial" w:cs="Arial"/>
-                <w:color w:val="000000"/>
-                <w:lang w:val="en-US"/>
-              </w:rPr>
-              <w:t>p-up, that asks to rate a receipt</w:t>
+              <w:t xml:space="preserve"> </w:t>
+            </w:r>
+            <w:bookmarkStart w:id="1" w:name="_GoBack"/>
+            <w:r>
+              <w:rPr>
+                <w:rFonts w:ascii="Arial" w:hAnsi="Arial" w:cs="Arial"/>
+                <w:color w:val="000000"/>
+                <w:lang w:val="en-US"/>
+              </w:rPr>
+              <w:t>rece</w:t>
+            </w:r>
+            <w:bookmarkEnd w:id="1"/>
+            <w:r>
+              <w:rPr>
+                <w:rFonts w:ascii="Arial" w:hAnsi="Arial" w:cs="Arial"/>
+                <w:color w:val="000000"/>
+                <w:lang w:val="en-US"/>
+              </w:rPr>
+              <w:t>ives a po</w:t>
+            </w:r>
+            <w:r>
+              <w:rPr>
+                <w:rFonts w:ascii="Arial" w:hAnsi="Arial" w:cs="Arial"/>
+                <w:color w:val="000000"/>
+                <w:lang w:val="en-US"/>
+              </w:rPr>
+              <w:t xml:space="preserve">p-up, that asks to rate a </w:t>
+            </w:r>
+            <w:r>
+              <w:rPr>
+                <w:rFonts w:ascii="Arial" w:hAnsi="Arial" w:cs="Arial"/>
+                <w:color w:val="000000"/>
+                <w:lang w:val="en-US"/>
+              </w:rPr>
+              <w:t>recipe</w:t>
             </w:r>
           </w:p>
         </w:tc>
@@ -1355,15 +1421,7 @@
                 <w:color w:val="000000"/>
                 <w:lang w:val="en-US"/>
               </w:rPr>
-              <w:t xml:space="preserve">“Thank you, for your feedback, </w:t>
-            </w:r>
-            <w:r>
-              <w:rPr>
-                <w:rFonts w:ascii="Arial" w:hAnsi="Arial" w:cs="Arial"/>
-                <w:color w:val="000000"/>
-                <w:lang w:val="en-US"/>
-              </w:rPr>
-              <w:t xml:space="preserve">see you next time </w:t>
+              <w:t xml:space="preserve">“Thank you, for your feedback, see you next time </w:t>
             </w:r>
             <w:r>
               <w:rPr>
@@ -1379,18 +1437,8 @@
                 <w:color w:val="000000"/>
                 <w:lang w:val="en-US"/>
               </w:rPr>
-              <w:t>”</w:t>
-            </w:r>
-            <w:r>
-              <w:rPr>
-                <w:rFonts w:ascii="Arial" w:hAnsi="Arial" w:cs="Arial"/>
-                <w:color w:val="000000"/>
-                <w:lang w:val="en-US"/>
-              </w:rPr>
-              <w:t xml:space="preserve"> will be shown</w:t>
-            </w:r>
-            <w:bookmarkStart w:id="1" w:name="_GoBack"/>
-            <w:bookmarkEnd w:id="1"/>
+              <w:t>” will be shown</w:t>
+            </w:r>
           </w:p>
         </w:tc>
       </w:tr>

</xml_diff>